<commit_message>
Finish base framewotk functional
</commit_message>
<xml_diff>
--- a/readme.docx
+++ b/readme.docx
@@ -58,7 +58,7 @@
     <w:p>
       <w:pPr>
         <w:rPr>
-          <w:lang w:val="ru-RU"/>
+          <w:lang w:val="en-US"/>
         </w:rPr>
       </w:pPr>
       <w:proofErr w:type="spellStart"/>
@@ -71,7 +71,7 @@
       <w:proofErr w:type="spellEnd"/>
       <w:r>
         <w:rPr>
-          <w:lang w:val="ru-RU"/>
+          <w:lang w:val="en-US"/>
         </w:rPr>
         <w:t xml:space="preserve"> </w:t>
       </w:r>
@@ -6085,7 +6085,7 @@
           <w:bCs/>
           <w:sz w:val="32"/>
           <w:szCs w:val="32"/>
-          <w:lang w:val="ru-RU"/>
+          <w:lang w:val="en-US"/>
         </w:rPr>
       </w:pPr>
       <w:r>
@@ -6136,13 +6136,7 @@
         <w:rPr>
           <w:lang w:val="en-US"/>
         </w:rPr>
-        <w:t>normalize.css</w:t>
-      </w:r>
-      <w:r>
-        <w:rPr>
-          <w:lang w:val="en-US"/>
-        </w:rPr>
-        <w:t xml:space="preserve"> </w:t>
+        <w:t xml:space="preserve">normalize.css </w:t>
       </w:r>
       <w:hyperlink r:id="rId4" w:history="1">
         <w:r>
@@ -6168,13 +6162,7 @@
     </w:p>
     <w:p>
       <w:r>
-        <w:t xml:space="preserve">Подключаю </w:t>
-      </w:r>
-      <w:r>
-        <w:t>normalize</w:t>
-      </w:r>
-      <w:r>
-        <w:t xml:space="preserve"> в index.scss через тильду</w:t>
+        <w:t>Подключаю normalize в index.scss через тильду</w:t>
       </w:r>
     </w:p>
     <w:p>
@@ -6324,31 +6312,12 @@
     </w:p>
     <w:p/>
     <w:p>
-      <w:pPr>
-        <w:rPr>
-          <w:lang w:val="ru-RU"/>
-        </w:rPr>
-      </w:pPr>
-      <w:r>
-        <w:rPr>
-          <w:lang w:val="ru-RU"/>
-        </w:rPr>
+      <w:r>
         <w:t xml:space="preserve">Подключаю материал </w:t>
       </w:r>
       <w:r>
-        <w:rPr>
-          <w:lang w:val="ru-RU"/>
-        </w:rPr>
-        <w:t xml:space="preserve">икон через </w:t>
-      </w:r>
-      <w:proofErr w:type="spellStart"/>
-      <w:r>
-        <w:rPr>
-          <w:lang w:val="ru-RU"/>
-        </w:rPr>
-        <w:t>линк</w:t>
-      </w:r>
-      <w:proofErr w:type="spellEnd"/>
+        <w:t>икон через линк</w:t>
+      </w:r>
     </w:p>
     <w:p>
       <w:pPr>
@@ -6433,20 +6402,8 @@
         <w:t>&gt;</w:t>
       </w:r>
     </w:p>
-    <w:p>
-      <w:pPr>
-        <w:rPr>
-          <w:lang w:val="en-US"/>
-        </w:rPr>
-      </w:pPr>
-    </w:p>
-    <w:p>
-      <w:pPr>
-        <w:rPr>
-          <w:lang w:val="en-US"/>
-        </w:rPr>
-      </w:pPr>
-    </w:p>
+    <w:p/>
+    <w:p/>
     <w:p>
       <w:pPr>
         <w:rPr>
@@ -6793,6 +6750,656 @@
         </w:rPr>
         <w:t>-&gt; Confirm merge</w:t>
       </w:r>
+    </w:p>
+    <w:p>
+      <w:pPr>
+        <w:rPr>
+          <w:lang w:val="ru-RU"/>
+        </w:rPr>
+      </w:pPr>
+      <w:r>
+        <w:rPr>
+          <w:lang w:val="en-US"/>
+        </w:rPr>
+        <w:t>git</w:t>
+      </w:r>
+      <w:r>
+        <w:rPr>
+          <w:lang w:val="ru-RU"/>
+        </w:rPr>
+        <w:t xml:space="preserve"> </w:t>
+      </w:r>
+      <w:r>
+        <w:rPr>
+          <w:lang w:val="en-US"/>
+        </w:rPr>
+        <w:t>checkout</w:t>
+      </w:r>
+      <w:r>
+        <w:rPr>
+          <w:lang w:val="ru-RU"/>
+        </w:rPr>
+        <w:t xml:space="preserve"> </w:t>
+      </w:r>
+      <w:r>
+        <w:rPr>
+          <w:lang w:val="en-US"/>
+        </w:rPr>
+        <w:t>master</w:t>
+      </w:r>
+      <w:r>
+        <w:rPr>
+          <w:lang w:val="ru-RU"/>
+        </w:rPr>
+        <w:t xml:space="preserve"> // </w:t>
+      </w:r>
+      <w:r>
+        <w:rPr>
+          <w:lang w:val="ru-RU"/>
+        </w:rPr>
+        <w:t xml:space="preserve">переключиться обратно на ветку, например после </w:t>
+      </w:r>
+      <w:r>
+        <w:rPr>
+          <w:lang w:val="en-US"/>
+        </w:rPr>
+        <w:t>pull</w:t>
+      </w:r>
+      <w:r>
+        <w:rPr>
+          <w:lang w:val="ru-RU"/>
+        </w:rPr>
+        <w:t xml:space="preserve"> </w:t>
+      </w:r>
+      <w:proofErr w:type="spellStart"/>
+      <w:r>
+        <w:rPr>
+          <w:lang w:val="en-US"/>
+        </w:rPr>
+        <w:t>reqesta</w:t>
+      </w:r>
+      <w:proofErr w:type="spellEnd"/>
+    </w:p>
+    <w:p>
+      <w:pPr>
+        <w:rPr>
+          <w:lang w:val="ru-RU"/>
+        </w:rPr>
+      </w:pPr>
+      <w:r>
+        <w:rPr>
+          <w:lang w:val="en-US"/>
+        </w:rPr>
+        <w:t>git</w:t>
+      </w:r>
+      <w:r>
+        <w:rPr>
+          <w:lang w:val="ru-RU"/>
+        </w:rPr>
+        <w:t xml:space="preserve"> </w:t>
+      </w:r>
+      <w:r>
+        <w:rPr>
+          <w:lang w:val="en-US"/>
+        </w:rPr>
+        <w:t>pull</w:t>
+      </w:r>
+      <w:r>
+        <w:rPr>
+          <w:lang w:val="ru-RU"/>
+        </w:rPr>
+        <w:t xml:space="preserve"> // </w:t>
+      </w:r>
+      <w:r>
+        <w:rPr>
+          <w:lang w:val="ru-RU"/>
+        </w:rPr>
+        <w:t xml:space="preserve">скачать </w:t>
+      </w:r>
+      <w:proofErr w:type="spellStart"/>
+      <w:r>
+        <w:rPr>
+          <w:lang w:val="ru-RU"/>
+        </w:rPr>
+        <w:t>обнавленный</w:t>
+      </w:r>
+      <w:proofErr w:type="spellEnd"/>
+      <w:r>
+        <w:rPr>
+          <w:lang w:val="ru-RU"/>
+        </w:rPr>
+        <w:t xml:space="preserve"> </w:t>
+      </w:r>
+      <w:proofErr w:type="spellStart"/>
+      <w:r>
+        <w:rPr>
+          <w:lang w:val="ru-RU"/>
+        </w:rPr>
+        <w:t>репозиторий</w:t>
+      </w:r>
+      <w:proofErr w:type="spellEnd"/>
+      <w:r>
+        <w:rPr>
+          <w:lang w:val="ru-RU"/>
+        </w:rPr>
+        <w:t xml:space="preserve"> в ветку в которой нахожусь</w:t>
+      </w:r>
+    </w:p>
+    <w:p>
+      <w:pPr>
+        <w:rPr>
+          <w:lang w:val="ru-RU"/>
+        </w:rPr>
+      </w:pPr>
+    </w:p>
+    <w:p>
+      <w:pPr>
+        <w:pStyle w:val="HTML"/>
+        <w:shd w:val="clear" w:color="auto" w:fill="2B2B2B"/>
+        <w:rPr>
+          <w:color w:val="A9B7C6"/>
+          <w:lang w:val="ru-RU"/>
+        </w:rPr>
+      </w:pPr>
+      <w:r>
+        <w:rPr>
+          <w:lang w:val="ru-RU"/>
+        </w:rPr>
+        <w:t xml:space="preserve">Чтобы использовать </w:t>
+      </w:r>
+      <w:r>
+        <w:rPr>
+          <w:color w:val="CC7832"/>
+        </w:rPr>
+        <w:t>static</w:t>
+      </w:r>
+      <w:r>
+        <w:rPr>
+          <w:color w:val="CC7832"/>
+          <w:lang w:val="ru-RU"/>
+        </w:rPr>
+        <w:t xml:space="preserve"> свойства в классах</w:t>
+      </w:r>
+    </w:p>
+    <w:p>
+      <w:pPr>
+        <w:rPr>
+          <w:lang w:val="ru-RU"/>
+        </w:rPr>
+      </w:pPr>
+      <w:r>
+        <w:rPr>
+          <w:lang w:val="ru-RU"/>
+        </w:rPr>
+        <w:t xml:space="preserve"> </w:t>
+      </w:r>
+    </w:p>
+    <w:p>
+      <w:pPr>
+        <w:rPr>
+          <w:rFonts w:ascii="Menlo" w:eastAsiaTheme="minorHAnsi" w:hAnsi="Menlo" w:cs="Menlo"/>
+          <w:color w:val="000000"/>
+          <w:sz w:val="22"/>
+          <w:szCs w:val="22"/>
+          <w:lang w:val="en-US" w:eastAsia="en-US"/>
+        </w:rPr>
+      </w:pPr>
+      <w:proofErr w:type="spellStart"/>
+      <w:r>
+        <w:rPr>
+          <w:rFonts w:ascii="Menlo" w:eastAsiaTheme="minorHAnsi" w:hAnsi="Menlo" w:cs="Menlo"/>
+          <w:color w:val="000000"/>
+          <w:sz w:val="22"/>
+          <w:szCs w:val="22"/>
+          <w:lang w:val="en-US" w:eastAsia="en-US"/>
+        </w:rPr>
+        <w:t>npm</w:t>
+      </w:r>
+      <w:proofErr w:type="spellEnd"/>
+      <w:r>
+        <w:rPr>
+          <w:rFonts w:ascii="Menlo" w:eastAsiaTheme="minorHAnsi" w:hAnsi="Menlo" w:cs="Menlo"/>
+          <w:color w:val="000000"/>
+          <w:sz w:val="22"/>
+          <w:szCs w:val="22"/>
+          <w:lang w:val="en-US" w:eastAsia="en-US"/>
+        </w:rPr>
+        <w:t xml:space="preserve"> </w:t>
+      </w:r>
+      <w:proofErr w:type="spellStart"/>
+      <w:r>
+        <w:rPr>
+          <w:rFonts w:ascii="Menlo" w:eastAsiaTheme="minorHAnsi" w:hAnsi="Menlo" w:cs="Menlo"/>
+          <w:color w:val="000000"/>
+          <w:sz w:val="22"/>
+          <w:szCs w:val="22"/>
+          <w:lang w:val="en-US" w:eastAsia="en-US"/>
+        </w:rPr>
+        <w:t>i</w:t>
+      </w:r>
+      <w:proofErr w:type="spellEnd"/>
+      <w:r>
+        <w:rPr>
+          <w:rFonts w:ascii="Menlo" w:eastAsiaTheme="minorHAnsi" w:hAnsi="Menlo" w:cs="Menlo"/>
+          <w:color w:val="000000"/>
+          <w:sz w:val="22"/>
+          <w:szCs w:val="22"/>
+          <w:lang w:val="en-US" w:eastAsia="en-US"/>
+        </w:rPr>
+        <w:t xml:space="preserve"> -D @babel/plugin-proposal-class-properties</w:t>
+      </w:r>
+    </w:p>
+    <w:p>
+      <w:pPr>
+        <w:rPr>
+          <w:rFonts w:ascii="Menlo" w:eastAsiaTheme="minorHAnsi" w:hAnsi="Menlo" w:cs="Menlo"/>
+          <w:color w:val="000000"/>
+          <w:sz w:val="22"/>
+          <w:szCs w:val="22"/>
+          <w:lang w:val="en-US" w:eastAsia="en-US"/>
+        </w:rPr>
+      </w:pPr>
+    </w:p>
+    <w:p>
+      <w:pPr>
+        <w:rPr>
+          <w:rFonts w:ascii="Menlo" w:eastAsiaTheme="minorHAnsi" w:hAnsi="Menlo" w:cs="Menlo"/>
+          <w:color w:val="000000"/>
+          <w:sz w:val="22"/>
+          <w:szCs w:val="22"/>
+          <w:lang w:val="ru-RU" w:eastAsia="en-US"/>
+        </w:rPr>
+      </w:pPr>
+      <w:r>
+        <w:rPr>
+          <w:rFonts w:ascii="Menlo" w:eastAsiaTheme="minorHAnsi" w:hAnsi="Menlo" w:cs="Menlo"/>
+          <w:color w:val="000000"/>
+          <w:sz w:val="22"/>
+          <w:szCs w:val="22"/>
+          <w:lang w:val="ru-RU" w:eastAsia="en-US"/>
+        </w:rPr>
+        <w:t xml:space="preserve">и добавляем плагин в </w:t>
+      </w:r>
+      <w:proofErr w:type="spellStart"/>
+      <w:r>
+        <w:rPr>
+          <w:rFonts w:ascii="Menlo" w:eastAsiaTheme="minorHAnsi" w:hAnsi="Menlo" w:cs="Menlo"/>
+          <w:color w:val="000000"/>
+          <w:sz w:val="22"/>
+          <w:szCs w:val="22"/>
+          <w:lang w:val="ru-RU" w:eastAsia="en-US"/>
+        </w:rPr>
+        <w:t>бебл</w:t>
+      </w:r>
+      <w:proofErr w:type="spellEnd"/>
+      <w:r>
+        <w:rPr>
+          <w:rFonts w:ascii="Menlo" w:eastAsiaTheme="minorHAnsi" w:hAnsi="Menlo" w:cs="Menlo"/>
+          <w:color w:val="000000"/>
+          <w:sz w:val="22"/>
+          <w:szCs w:val="22"/>
+          <w:lang w:val="ru-RU" w:eastAsia="en-US"/>
+        </w:rPr>
+        <w:t xml:space="preserve"> </w:t>
+      </w:r>
+      <w:proofErr w:type="spellStart"/>
+      <w:r>
+        <w:rPr>
+          <w:rFonts w:ascii="Menlo" w:eastAsiaTheme="minorHAnsi" w:hAnsi="Menlo" w:cs="Menlo"/>
+          <w:color w:val="000000"/>
+          <w:sz w:val="22"/>
+          <w:szCs w:val="22"/>
+          <w:lang w:val="ru-RU" w:eastAsia="en-US"/>
+        </w:rPr>
+        <w:t>лоадер</w:t>
+      </w:r>
+      <w:proofErr w:type="spellEnd"/>
+    </w:p>
+    <w:p>
+      <w:pPr>
+        <w:rPr>
+          <w:rFonts w:ascii="Menlo" w:eastAsiaTheme="minorHAnsi" w:hAnsi="Menlo" w:cs="Menlo"/>
+          <w:color w:val="000000"/>
+          <w:sz w:val="22"/>
+          <w:szCs w:val="22"/>
+          <w:lang w:val="ru-RU" w:eastAsia="en-US"/>
+        </w:rPr>
+      </w:pPr>
+    </w:p>
+    <w:p>
+      <w:pPr>
+        <w:shd w:val="clear" w:color="auto" w:fill="2B2B2B"/>
+        <w:tabs>
+          <w:tab w:val="left" w:pos="916"/>
+          <w:tab w:val="left" w:pos="1832"/>
+          <w:tab w:val="left" w:pos="2748"/>
+          <w:tab w:val="left" w:pos="3664"/>
+          <w:tab w:val="left" w:pos="4580"/>
+          <w:tab w:val="left" w:pos="5496"/>
+          <w:tab w:val="left" w:pos="6412"/>
+          <w:tab w:val="left" w:pos="7328"/>
+          <w:tab w:val="left" w:pos="8244"/>
+          <w:tab w:val="left" w:pos="9160"/>
+          <w:tab w:val="left" w:pos="10076"/>
+          <w:tab w:val="left" w:pos="10992"/>
+          <w:tab w:val="left" w:pos="11908"/>
+          <w:tab w:val="left" w:pos="12824"/>
+          <w:tab w:val="left" w:pos="13740"/>
+          <w:tab w:val="left" w:pos="14656"/>
+        </w:tabs>
+        <w:rPr>
+          <w:rFonts w:ascii="Courier New" w:hAnsi="Courier New" w:cs="Courier New"/>
+          <w:color w:val="A9B7C6"/>
+          <w:sz w:val="20"/>
+          <w:szCs w:val="20"/>
+        </w:rPr>
+      </w:pPr>
+      <w:r>
+        <w:rPr>
+          <w:rFonts w:ascii="Courier New" w:hAnsi="Courier New" w:cs="Courier New"/>
+          <w:color w:val="CC7832"/>
+          <w:sz w:val="20"/>
+          <w:szCs w:val="20"/>
+        </w:rPr>
+        <w:t xml:space="preserve">const </w:t>
+      </w:r>
+      <w:r>
+        <w:rPr>
+          <w:rFonts w:ascii="Courier New" w:hAnsi="Courier New" w:cs="Courier New"/>
+          <w:color w:val="A9B7C6"/>
+          <w:sz w:val="20"/>
+          <w:szCs w:val="20"/>
+        </w:rPr>
+        <w:t>loaders = [</w:t>
+      </w:r>
+      <w:r>
+        <w:rPr>
+          <w:rFonts w:ascii="Courier New" w:hAnsi="Courier New" w:cs="Courier New"/>
+          <w:color w:val="A9B7C6"/>
+          <w:sz w:val="20"/>
+          <w:szCs w:val="20"/>
+        </w:rPr>
+        <w:br/>
+        <w:t xml:space="preserve">  {</w:t>
+      </w:r>
+      <w:r>
+        <w:rPr>
+          <w:rFonts w:ascii="Courier New" w:hAnsi="Courier New" w:cs="Courier New"/>
+          <w:color w:val="A9B7C6"/>
+          <w:sz w:val="20"/>
+          <w:szCs w:val="20"/>
+        </w:rPr>
+        <w:br/>
+        <w:t xml:space="preserve">    </w:t>
+      </w:r>
+      <w:r>
+        <w:rPr>
+          <w:rFonts w:ascii="Courier New" w:hAnsi="Courier New" w:cs="Courier New"/>
+          <w:color w:val="9876AA"/>
+          <w:sz w:val="20"/>
+          <w:szCs w:val="20"/>
+        </w:rPr>
+        <w:t>loader</w:t>
+      </w:r>
+      <w:r>
+        <w:rPr>
+          <w:rFonts w:ascii="Courier New" w:hAnsi="Courier New" w:cs="Courier New"/>
+          <w:color w:val="A9B7C6"/>
+          <w:sz w:val="20"/>
+          <w:szCs w:val="20"/>
+        </w:rPr>
+        <w:t xml:space="preserve">: </w:t>
+      </w:r>
+      <w:r>
+        <w:rPr>
+          <w:rFonts w:ascii="Courier New" w:hAnsi="Courier New" w:cs="Courier New"/>
+          <w:color w:val="6A8759"/>
+          <w:sz w:val="20"/>
+          <w:szCs w:val="20"/>
+        </w:rPr>
+        <w:t>'babel-loader'</w:t>
+      </w:r>
+      <w:r>
+        <w:rPr>
+          <w:rFonts w:ascii="Courier New" w:hAnsi="Courier New" w:cs="Courier New"/>
+          <w:color w:val="CC7832"/>
+          <w:sz w:val="20"/>
+          <w:szCs w:val="20"/>
+        </w:rPr>
+        <w:t>,</w:t>
+      </w:r>
+      <w:r>
+        <w:rPr>
+          <w:rFonts w:ascii="Courier New" w:hAnsi="Courier New" w:cs="Courier New"/>
+          <w:color w:val="CC7832"/>
+          <w:sz w:val="20"/>
+          <w:szCs w:val="20"/>
+        </w:rPr>
+        <w:br/>
+        <w:t xml:space="preserve">    </w:t>
+      </w:r>
+      <w:r>
+        <w:rPr>
+          <w:rFonts w:ascii="Courier New" w:hAnsi="Courier New" w:cs="Courier New"/>
+          <w:color w:val="9876AA"/>
+          <w:sz w:val="20"/>
+          <w:szCs w:val="20"/>
+        </w:rPr>
+        <w:t>options</w:t>
+      </w:r>
+      <w:r>
+        <w:rPr>
+          <w:rFonts w:ascii="Courier New" w:hAnsi="Courier New" w:cs="Courier New"/>
+          <w:color w:val="A9B7C6"/>
+          <w:sz w:val="20"/>
+          <w:szCs w:val="20"/>
+        </w:rPr>
+        <w:t>: {</w:t>
+      </w:r>
+      <w:r>
+        <w:rPr>
+          <w:rFonts w:ascii="Courier New" w:hAnsi="Courier New" w:cs="Courier New"/>
+          <w:color w:val="A9B7C6"/>
+          <w:sz w:val="20"/>
+          <w:szCs w:val="20"/>
+        </w:rPr>
+        <w:br/>
+      </w:r>
+      <w:r>
+        <w:rPr>
+          <w:rFonts w:ascii="Courier New" w:hAnsi="Courier New" w:cs="Courier New"/>
+          <w:color w:val="A9B7C6"/>
+          <w:sz w:val="20"/>
+          <w:szCs w:val="20"/>
+        </w:rPr>
+        <w:lastRenderedPageBreak/>
+        <w:t xml:space="preserve">      </w:t>
+      </w:r>
+      <w:r>
+        <w:rPr>
+          <w:rFonts w:ascii="Courier New" w:hAnsi="Courier New" w:cs="Courier New"/>
+          <w:color w:val="9876AA"/>
+          <w:sz w:val="20"/>
+          <w:szCs w:val="20"/>
+        </w:rPr>
+        <w:t>presets</w:t>
+      </w:r>
+      <w:r>
+        <w:rPr>
+          <w:rFonts w:ascii="Courier New" w:hAnsi="Courier New" w:cs="Courier New"/>
+          <w:color w:val="A9B7C6"/>
+          <w:sz w:val="20"/>
+          <w:szCs w:val="20"/>
+        </w:rPr>
+        <w:t>: [</w:t>
+      </w:r>
+      <w:r>
+        <w:rPr>
+          <w:rFonts w:ascii="Courier New" w:hAnsi="Courier New" w:cs="Courier New"/>
+          <w:color w:val="6A8759"/>
+          <w:sz w:val="20"/>
+          <w:szCs w:val="20"/>
+        </w:rPr>
+        <w:t>'@babel/preset-env'</w:t>
+      </w:r>
+      <w:r>
+        <w:rPr>
+          <w:rFonts w:ascii="Courier New" w:hAnsi="Courier New" w:cs="Courier New"/>
+          <w:color w:val="A9B7C6"/>
+          <w:sz w:val="20"/>
+          <w:szCs w:val="20"/>
+        </w:rPr>
+        <w:t>]</w:t>
+      </w:r>
+      <w:r>
+        <w:rPr>
+          <w:rFonts w:ascii="Courier New" w:hAnsi="Courier New" w:cs="Courier New"/>
+          <w:color w:val="CC7832"/>
+          <w:sz w:val="20"/>
+          <w:szCs w:val="20"/>
+        </w:rPr>
+        <w:t>,</w:t>
+      </w:r>
+      <w:r>
+        <w:rPr>
+          <w:rFonts w:ascii="Courier New" w:hAnsi="Courier New" w:cs="Courier New"/>
+          <w:color w:val="CC7832"/>
+          <w:sz w:val="20"/>
+          <w:szCs w:val="20"/>
+        </w:rPr>
+        <w:br/>
+        <w:t xml:space="preserve">      </w:t>
+      </w:r>
+      <w:r>
+        <w:rPr>
+          <w:rFonts w:ascii="Courier New" w:hAnsi="Courier New" w:cs="Courier New"/>
+          <w:color w:val="9876AA"/>
+          <w:sz w:val="20"/>
+          <w:szCs w:val="20"/>
+        </w:rPr>
+        <w:t>plugins</w:t>
+      </w:r>
+      <w:r>
+        <w:rPr>
+          <w:rFonts w:ascii="Courier New" w:hAnsi="Courier New" w:cs="Courier New"/>
+          <w:color w:val="A9B7C6"/>
+          <w:sz w:val="20"/>
+          <w:szCs w:val="20"/>
+        </w:rPr>
+        <w:t>: [</w:t>
+      </w:r>
+      <w:r>
+        <w:rPr>
+          <w:rFonts w:ascii="Courier New" w:hAnsi="Courier New" w:cs="Courier New"/>
+          <w:color w:val="6A8759"/>
+          <w:sz w:val="20"/>
+          <w:szCs w:val="20"/>
+        </w:rPr>
+        <w:t>'@babel/plugin-proposal-class-properties'</w:t>
+      </w:r>
+      <w:r>
+        <w:rPr>
+          <w:rFonts w:ascii="Courier New" w:hAnsi="Courier New" w:cs="Courier New"/>
+          <w:color w:val="A9B7C6"/>
+          <w:sz w:val="20"/>
+          <w:szCs w:val="20"/>
+        </w:rPr>
+        <w:t>]</w:t>
+      </w:r>
+      <w:r>
+        <w:rPr>
+          <w:rFonts w:ascii="Courier New" w:hAnsi="Courier New" w:cs="Courier New"/>
+          <w:color w:val="A9B7C6"/>
+          <w:sz w:val="20"/>
+          <w:szCs w:val="20"/>
+        </w:rPr>
+        <w:br/>
+        <w:t xml:space="preserve">    }</w:t>
+      </w:r>
+      <w:r>
+        <w:rPr>
+          <w:rFonts w:ascii="Courier New" w:hAnsi="Courier New" w:cs="Courier New"/>
+          <w:color w:val="CC7832"/>
+          <w:sz w:val="20"/>
+          <w:szCs w:val="20"/>
+        </w:rPr>
+        <w:t>,</w:t>
+      </w:r>
+      <w:r>
+        <w:rPr>
+          <w:rFonts w:ascii="Courier New" w:hAnsi="Courier New" w:cs="Courier New"/>
+          <w:color w:val="CC7832"/>
+          <w:sz w:val="20"/>
+          <w:szCs w:val="20"/>
+        </w:rPr>
+        <w:br/>
+        <w:t xml:space="preserve">  </w:t>
+      </w:r>
+      <w:r>
+        <w:rPr>
+          <w:rFonts w:ascii="Courier New" w:hAnsi="Courier New" w:cs="Courier New"/>
+          <w:color w:val="A9B7C6"/>
+          <w:sz w:val="20"/>
+          <w:szCs w:val="20"/>
+        </w:rPr>
+        <w:t>}</w:t>
+      </w:r>
+      <w:r>
+        <w:rPr>
+          <w:rFonts w:ascii="Courier New" w:hAnsi="Courier New" w:cs="Courier New"/>
+          <w:color w:val="CC7832"/>
+          <w:sz w:val="20"/>
+          <w:szCs w:val="20"/>
+        </w:rPr>
+        <w:t>,</w:t>
+      </w:r>
+      <w:r>
+        <w:rPr>
+          <w:rFonts w:ascii="Courier New" w:hAnsi="Courier New" w:cs="Courier New"/>
+          <w:color w:val="CC7832"/>
+          <w:sz w:val="20"/>
+          <w:szCs w:val="20"/>
+        </w:rPr>
+        <w:br/>
+      </w:r>
+      <w:r>
+        <w:rPr>
+          <w:rFonts w:ascii="Courier New" w:hAnsi="Courier New" w:cs="Courier New"/>
+          <w:color w:val="A9B7C6"/>
+          <w:sz w:val="20"/>
+          <w:szCs w:val="20"/>
+        </w:rPr>
+        <w:t>]</w:t>
+      </w:r>
+    </w:p>
+    <w:p>
+      <w:pPr>
+        <w:rPr>
+          <w:rFonts w:ascii="Menlo" w:eastAsiaTheme="minorHAnsi" w:hAnsi="Menlo" w:cs="Menlo"/>
+          <w:color w:val="000000"/>
+          <w:sz w:val="22"/>
+          <w:szCs w:val="22"/>
+          <w:lang w:eastAsia="en-US"/>
+        </w:rPr>
+      </w:pPr>
+    </w:p>
+    <w:p>
+      <w:pPr>
+        <w:rPr>
+          <w:rFonts w:ascii="Menlo" w:eastAsiaTheme="minorHAnsi" w:hAnsi="Menlo" w:cs="Menlo"/>
+          <w:color w:val="000000"/>
+          <w:sz w:val="22"/>
+          <w:szCs w:val="22"/>
+          <w:lang w:val="en-US" w:eastAsia="en-US"/>
+        </w:rPr>
+      </w:pPr>
+    </w:p>
+    <w:p>
+      <w:pPr>
+        <w:rPr>
+          <w:lang w:val="en-US"/>
+        </w:rPr>
+      </w:pPr>
     </w:p>
     <w:p/>
     <w:sectPr>

</xml_diff>